<commit_message>
Corrected the explanation how to switch the mode between 8bit and 10bit
</commit_message>
<xml_diff>
--- a/NotesUsingSurroundDisplay.docx
+++ b/NotesUsingSurroundDisplay.docx
@@ -44,31 +44,7 @@
         </w:numPr>
       </w:pPr>
       <w:r>
-        <w:t xml:space="preserve">03/21/24    </w:t>
-      </w:r>
-      <w:proofErr w:type="spellStart"/>
-      <w:r>
-        <w:t>smo</w:t>
-      </w:r>
-      <w:proofErr w:type="spellEnd"/>
-      <w:r>
-        <w:t xml:space="preserve">     - Wrote it.</w:t>
-      </w:r>
-    </w:p>
-    <w:p/>
-    <w:p>
-      <w:pPr>
-        <w:rPr>
-          <w:b/>
-          <w:bCs/>
-        </w:rPr>
-      </w:pPr>
-      <w:r>
-        <w:rPr>
-          <w:b/>
-          <w:bCs/>
-        </w:rPr>
-        <w:t>General info</w:t>
+        <w:t>03/21/24    smo     - Wrote it.</w:t>
       </w:r>
     </w:p>
     <w:p>
@@ -80,7 +56,32 @@
         </w:numPr>
       </w:pPr>
       <w:r>
-        <w:t xml:space="preserve">This display operates on Linux. </w:t>
+        <w:t>06/21/24    smo</w:t>
+      </w:r>
+      <w:r>
+        <w:t xml:space="preserve">     - Corrected the explanation about </w:t>
+      </w:r>
+      <w:r>
+        <w:t>switching</w:t>
+      </w:r>
+      <w:r>
+        <w:t xml:space="preserve"> the mode between 8-bit and 10-bit.</w:t>
+      </w:r>
+    </w:p>
+    <w:p/>
+    <w:p>
+      <w:pPr>
+        <w:rPr>
+          <w:b/>
+          <w:bCs/>
+        </w:rPr>
+      </w:pPr>
+      <w:r>
+        <w:rPr>
+          <w:b/>
+          <w:bCs/>
+        </w:rPr>
+        <w:t>General info</w:t>
       </w:r>
     </w:p>
     <w:p>
@@ -92,31 +93,7 @@
         </w:numPr>
       </w:pPr>
       <w:r>
-        <w:t xml:space="preserve">The Linux </w:t>
-      </w:r>
-      <w:proofErr w:type="spellStart"/>
-      <w:r>
-        <w:t>comper</w:t>
-      </w:r>
-      <w:proofErr w:type="spellEnd"/>
-      <w:r>
-        <w:t xml:space="preserve"> PW: </w:t>
-      </w:r>
-      <w:proofErr w:type="spellStart"/>
-      <w:r>
-        <w:rPr>
-          <w:b/>
-          <w:bCs/>
-        </w:rPr>
-        <w:t>DimssEA</w:t>
-      </w:r>
-      <w:proofErr w:type="spellEnd"/>
-      <w:r>
-        <w:rPr>
-          <w:b/>
-          <w:bCs/>
-        </w:rPr>
-        <w:t>!</w:t>
+        <w:t xml:space="preserve">This display operates on Linux. </w:t>
       </w:r>
     </w:p>
     <w:p>
@@ -128,7 +105,14 @@
         </w:numPr>
       </w:pPr>
       <w:r>
-        <w:t xml:space="preserve">The surrounded display consists of a total of 3 different displays, but it works as one display (so, works as one extended display). </w:t>
+        <w:t xml:space="preserve">The Linux comper PW: </w:t>
+      </w:r>
+      <w:r>
+        <w:rPr>
+          <w:b/>
+          <w:bCs/>
+        </w:rPr>
+        <w:t>DimssEA!</w:t>
       </w:r>
     </w:p>
     <w:p>
@@ -140,10 +124,7 @@
         </w:numPr>
       </w:pPr>
       <w:r>
-        <w:t>R</w:t>
-      </w:r>
-      <w:r>
-        <w:t>esolution of one display is 5120 x 1440, so using all three achieves 15360 x 1440 in pixels.</w:t>
+        <w:t xml:space="preserve">The surrounded display consists of a total of 3 different displays, but it works as one display (so, works as one extended display). </w:t>
       </w:r>
     </w:p>
     <w:p>
@@ -155,27 +136,10 @@
         </w:numPr>
       </w:pPr>
       <w:r>
-        <w:t>DO NOT UPDATE any. Now it’s stable without any updates.</w:t>
-      </w:r>
-    </w:p>
-    <w:p>
-      <w:pPr>
-        <w:pStyle w:val="ListParagraph"/>
-      </w:pPr>
-    </w:p>
-    <w:p>
-      <w:pPr>
-        <w:rPr>
-          <w:b/>
-          <w:bCs/>
-        </w:rPr>
-      </w:pPr>
-      <w:r>
-        <w:rPr>
-          <w:b/>
-          <w:bCs/>
-        </w:rPr>
-        <w:t>Running experiment</w:t>
+        <w:t>R</w:t>
+      </w:r>
+      <w:r>
+        <w:t>esolution of one display is 5120 x 1440, so using all three achieves 15360 x 1440 in pixels.</w:t>
       </w:r>
     </w:p>
     <w:p>
@@ -185,32 +149,30 @@
           <w:ilvl w:val="0"/>
           <w:numId w:val="1"/>
         </w:numPr>
-        <w:rPr>
-          <w:b/>
-          <w:bCs/>
-        </w:rPr>
-      </w:pPr>
-      <w:r>
-        <w:t xml:space="preserve">Open the Terminal window by pressing </w:t>
-      </w:r>
-      <w:proofErr w:type="spellStart"/>
-      <w:r>
-        <w:rPr>
-          <w:b/>
-          <w:bCs/>
-        </w:rPr>
-        <w:t>Ctrl+Alt+</w:t>
-      </w:r>
-      <w:proofErr w:type="gramStart"/>
-      <w:r>
-        <w:rPr>
-          <w:b/>
-          <w:bCs/>
-        </w:rPr>
-        <w:t>T</w:t>
-      </w:r>
-      <w:proofErr w:type="spellEnd"/>
-      <w:proofErr w:type="gramEnd"/>
+      </w:pPr>
+      <w:r>
+        <w:t>DO NOT UPDATE any. Now it’s stable without any updates.</w:t>
+      </w:r>
+    </w:p>
+    <w:p>
+      <w:pPr>
+        <w:pStyle w:val="ListParagraph"/>
+      </w:pPr>
+    </w:p>
+    <w:p>
+      <w:pPr>
+        <w:rPr>
+          <w:b/>
+          <w:bCs/>
+        </w:rPr>
+      </w:pPr>
+      <w:r>
+        <w:rPr>
+          <w:b/>
+          <w:bCs/>
+        </w:rPr>
+        <w:t>Running experiment</w:t>
+      </w:r>
     </w:p>
     <w:p>
       <w:pPr>
@@ -219,34 +181,21 @@
           <w:ilvl w:val="0"/>
           <w:numId w:val="1"/>
         </w:numPr>
-      </w:pPr>
-      <w:r>
-        <w:t xml:space="preserve">Open </w:t>
-      </w:r>
-      <w:proofErr w:type="spellStart"/>
-      <w:r>
-        <w:t>Matlab</w:t>
-      </w:r>
-      <w:proofErr w:type="spellEnd"/>
-      <w:r>
-        <w:t xml:space="preserve"> by typing the following command on the Terminal: </w:t>
-      </w:r>
-      <w:r>
-        <w:rPr>
-          <w:b/>
-          <w:bCs/>
-        </w:rPr>
-        <w:t>PTB3-</w:t>
-      </w:r>
-      <w:proofErr w:type="gramStart"/>
-      <w:r>
-        <w:rPr>
-          <w:b/>
-          <w:bCs/>
-        </w:rPr>
-        <w:t>matlab</w:t>
-      </w:r>
-      <w:proofErr w:type="gramEnd"/>
+        <w:rPr>
+          <w:b/>
+          <w:bCs/>
+        </w:rPr>
+      </w:pPr>
+      <w:r>
+        <w:t xml:space="preserve">Open the Terminal window by pressing </w:t>
+      </w:r>
+      <w:r>
+        <w:rPr>
+          <w:b/>
+          <w:bCs/>
+        </w:rPr>
+        <w:t>Ctrl+Alt+T</w:t>
+      </w:r>
     </w:p>
     <w:p>
       <w:pPr>
@@ -257,24 +206,15 @@
         </w:numPr>
       </w:pPr>
       <w:r>
-        <w:t xml:space="preserve">To run an experiment, use </w:t>
-      </w:r>
-      <w:r>
-        <w:rPr>
-          <w:b/>
-          <w:bCs/>
-        </w:rPr>
-        <w:t>exp-</w:t>
-      </w:r>
-      <w:proofErr w:type="spellStart"/>
-      <w:r>
-        <w:rPr>
-          <w:b/>
-          <w:bCs/>
-        </w:rPr>
-        <w:t>main.m</w:t>
-      </w:r>
-      <w:proofErr w:type="spellEnd"/>
+        <w:t xml:space="preserve">Open Matlab by typing the following command on the Terminal: </w:t>
+      </w:r>
+      <w:r>
+        <w:rPr>
+          <w:b/>
+          <w:bCs/>
+        </w:rPr>
+        <w:t>PTB3-matlab</w:t>
+      </w:r>
     </w:p>
     <w:p>
       <w:pPr>
@@ -285,27 +225,14 @@
         </w:numPr>
       </w:pPr>
       <w:r>
-        <w:t xml:space="preserve">Within the code, there is an option to use </w:t>
-      </w:r>
-      <w:proofErr w:type="spellStart"/>
-      <w:r>
-        <w:t>Eyelink</w:t>
-      </w:r>
-      <w:proofErr w:type="spellEnd"/>
-      <w:r>
-        <w:t xml:space="preserve"> (cf. </w:t>
-      </w:r>
-      <w:proofErr w:type="spellStart"/>
-      <w:r>
-        <w:rPr>
-          <w:b/>
-          <w:bCs/>
-        </w:rPr>
-        <w:t>el</w:t>
-      </w:r>
-      <w:proofErr w:type="spellEnd"/>
-      <w:r>
-        <w:t xml:space="preserve"> in the code), eye tracker to make sure if subjects are fixated.</w:t>
+        <w:t xml:space="preserve">To run an experiment, use </w:t>
+      </w:r>
+      <w:r>
+        <w:rPr>
+          <w:b/>
+          <w:bCs/>
+        </w:rPr>
+        <w:t>exp-main.m</w:t>
       </w:r>
     </w:p>
     <w:p>
@@ -317,16 +244,17 @@
         </w:numPr>
       </w:pPr>
       <w:r>
-        <w:t xml:space="preserve">The FOV of the centered screen ranges </w:t>
-      </w:r>
-      <w:r>
-        <w:t xml:space="preserve">roughly </w:t>
-      </w:r>
-      <w:r>
-        <w:t xml:space="preserve">from -30 to +30. The 30 deg are about the edges of the centered screen (29 deg exactly). </w:t>
-      </w:r>
-      <w:r>
-        <w:t>We may want to use 5, 10, 15 deg or somewhere within 30 deg.</w:t>
+        <w:t xml:space="preserve">Within the code, there is an option to use Eyelink (cf. </w:t>
+      </w:r>
+      <w:r>
+        <w:rPr>
+          <w:b/>
+          <w:bCs/>
+        </w:rPr>
+        <w:t>el</w:t>
+      </w:r>
+      <w:r>
+        <w:t xml:space="preserve"> in the code), eye tracker to make sure if subjects are fixated.</w:t>
       </w:r>
     </w:p>
     <w:p>
@@ -338,39 +266,16 @@
         </w:numPr>
       </w:pPr>
       <w:r>
-        <w:t xml:space="preserve">For </w:t>
-      </w:r>
-      <w:proofErr w:type="spellStart"/>
-      <w:r>
-        <w:t>Norick’s</w:t>
-      </w:r>
-      <w:proofErr w:type="spellEnd"/>
-      <w:r>
-        <w:t xml:space="preserve"> experiment (contrast sensitivity on peripheral vision), they used different gray background (</w:t>
-      </w:r>
-      <w:proofErr w:type="spellStart"/>
-      <w:r>
-        <w:t>grayL</w:t>
-      </w:r>
-      <w:proofErr w:type="spellEnd"/>
-      <w:r>
-        <w:t xml:space="preserve">, </w:t>
-      </w:r>
-      <w:proofErr w:type="spellStart"/>
-      <w:r>
-        <w:t>grayM</w:t>
-      </w:r>
-      <w:proofErr w:type="spellEnd"/>
-      <w:r>
-        <w:t xml:space="preserve">, </w:t>
-      </w:r>
-      <w:proofErr w:type="spellStart"/>
-      <w:r>
-        <w:t>grayR</w:t>
-      </w:r>
-      <w:proofErr w:type="spellEnd"/>
-      <w:r>
-        <w:t xml:space="preserve"> in the code) to be matched on the DKL space based on its calibration results.</w:t>
+        <w:t xml:space="preserve">The FOV of the centered screen ranges </w:t>
+      </w:r>
+      <w:r>
+        <w:t xml:space="preserve">roughly </w:t>
+      </w:r>
+      <w:r>
+        <w:t xml:space="preserve">from -30 to +30. The 30 deg are about the edges of the centered screen (29 deg exactly). </w:t>
+      </w:r>
+      <w:r>
+        <w:t>We may want to use 5, 10, 15 deg or somewhere within 30 deg.</w:t>
       </w:r>
     </w:p>
     <w:p>
@@ -382,20 +287,37 @@
         </w:numPr>
       </w:pPr>
       <w:r>
+        <w:t>For Norick’s experiment (contrast sensitivity on peripheral vision), they used different gray background (grayL, grayM, grayR in the code) to be matched on the DKL space based on its calibration results.</w:t>
+      </w:r>
+    </w:p>
+    <w:p>
+      <w:pPr>
+        <w:pStyle w:val="ListParagraph"/>
+        <w:numPr>
+          <w:ilvl w:val="0"/>
+          <w:numId w:val="1"/>
+        </w:numPr>
+      </w:pPr>
+      <w:r>
         <w:t xml:space="preserve">It is possible to switch between 8-bit and 10-bit modulations: First, </w:t>
       </w:r>
       <w:r>
         <w:t xml:space="preserve">press </w:t>
       </w:r>
-      <w:proofErr w:type="spellStart"/>
-      <w:r>
-        <w:rPr>
-          <w:b/>
-          <w:bCs/>
-        </w:rPr>
-        <w:t>Ctrl+K</w:t>
-      </w:r>
-      <w:proofErr w:type="spellEnd"/>
+      <w:r>
+        <w:rPr>
+          <w:b/>
+          <w:bCs/>
+        </w:rPr>
+        <w:t>Ctrl+</w:t>
+      </w:r>
+      <w:r>
+        <w:rPr>
+          <w:b/>
+          <w:bCs/>
+        </w:rPr>
+        <w:t>R</w:t>
+      </w:r>
       <w:r>
         <w:t xml:space="preserve"> to search the function </w:t>
       </w:r>
@@ -403,7 +325,10 @@
         <w:t>on the Terminal command</w:t>
       </w:r>
       <w:r>
-        <w:t xml:space="preserve">. Then, type </w:t>
+        <w:t xml:space="preserve">. Then, </w:t>
+      </w:r>
+      <w:r>
+        <w:t>find the function named ‘</w:t>
       </w:r>
       <w:r>
         <w:rPr>
@@ -413,7 +338,26 @@
         <w:t>toggle x 10bit</w:t>
       </w:r>
       <w:r>
-        <w:t xml:space="preserve">, and type either </w:t>
+        <w:rPr>
+          <w:b/>
+          <w:bCs/>
+        </w:rPr>
+        <w:t>’</w:t>
+      </w:r>
+      <w:r>
+        <w:t xml:space="preserve">, </w:t>
+      </w:r>
+      <w:r>
+        <w:t>which switch the mode between 8-bit and 10-bit. T</w:t>
+      </w:r>
+      <w:r>
+        <w:t xml:space="preserve">ype </w:t>
+      </w:r>
+      <w:r>
+        <w:t xml:space="preserve">a single number </w:t>
+      </w:r>
+      <w:r>
+        <w:t xml:space="preserve">either </w:t>
       </w:r>
       <w:r>
         <w:rPr>
@@ -438,21 +382,12 @@
       <w:r>
         <w:t xml:space="preserve">Then, reboot the computer and it will operate on the desired modulation (reboot command: </w:t>
       </w:r>
-      <w:proofErr w:type="spellStart"/>
-      <w:r>
-        <w:rPr>
-          <w:b/>
-          <w:bCs/>
-        </w:rPr>
-        <w:t>sudo</w:t>
-      </w:r>
-      <w:proofErr w:type="spellEnd"/>
-      <w:r>
-        <w:rPr>
-          <w:b/>
-          <w:bCs/>
-        </w:rPr>
-        <w:t xml:space="preserve"> reboot -h now</w:t>
+      <w:r>
+        <w:rPr>
+          <w:b/>
+          <w:bCs/>
+        </w:rPr>
+        <w:t>sudo reboot -h now</w:t>
       </w:r>
       <w:r>
         <w:t xml:space="preserve">). The 8-bit would show the typical Ubuntu purple background, while the 10-bit would show the black background (which is a very dark purple). </w:t>

</xml_diff>